<commit_message>
Start fleshing out M&M; add references for analysis
</commit_message>
<xml_diff>
--- a/reports/Effects_of_AWD_N_on_SB.docx
+++ b/reports/Effects_of_AWD_N_on_SB.docx
@@ -326,47 +326,13 @@
       <w:r>
         <w:t xml:space="preserve">Philippines.</w:t>
       </w:r>
-      <w:r>
-        <w:t xml:space="preserve"> </w:t>
-      </w:r>
-      <w:r>
-        <w:t xml:space="preserve"> Corresponding</w:t>
-      </w:r>
-      <w:r>
-        <w:t xml:space="preserve"> </w:t>
-      </w:r>
-      <w:r>
-        <w:t xml:space="preserve">author:</w:t>
-      </w:r>
-      <w:r>
-        <w:t xml:space="preserve"> </w:t>
-      </w:r>
-      <w:r>
-        <w:t xml:space="preserve">Adam</w:t>
-      </w:r>
-      <w:r>
-        <w:t xml:space="preserve"> </w:t>
-      </w:r>
-      <w:r>
-        <w:t xml:space="preserve">H.</w:t>
-      </w:r>
-      <w:r>
-        <w:t xml:space="preserve"> </w:t>
-      </w:r>
-      <w:r>
-        <w:t xml:space="preserve">Sparks;</w:t>
-      </w:r>
-      <w:r>
-        <w:t xml:space="preserve"> </w:t>
-      </w:r>
-      <w:r>
-        <w:t xml:space="preserve">E-mail</w:t>
-      </w:r>
-      <w:r>
-        <w:t xml:space="preserve"> </w:t>
-      </w:r>
-      <w:r>
-        <w:t xml:space="preserve">address:</w:t>
+    </w:p>
+    <w:p>
+      <w:pPr>
+        <w:pStyle w:val="FirstParagraph"/>
+      </w:pPr>
+      <w:r>
+        <w:t xml:space="preserve">Corresponding author: Adam H. Sparks; E-mail address:</w:t>
       </w:r>
       <w:r>
         <w:t xml:space="preserve"> </w:t>
@@ -414,7 +380,7 @@
         <w:t xml:space="preserve">Rhizoctonia solani</w:t>
       </w:r>
       <w:r>
-        <w:t xml:space="preserve">, which is favored by wet conditions, high relative humidity, and high nitrogen (N) fertilizer levels. To understand how different combinations of water and nitrogen management affect sheath blight epidemics, we conducted two separate split-plot experiments with two irrigation regimes and differing nitrogen treatments in the dry seasons of 2015 and 2016. Disease scoring was the same in both experiments using a sheath blight assessment scale for field evaluation developed at the International Rice Research Institute (IRRI) to assess the severity on infected sheaths and leaves while sheath blight incidence on tillers were counted per hill. While we were unable to detect any differences in disease in either experiment due to irrigation methods, N rates or the interaction of the two treatments in either season we suggest that further research on this subject is warranted.</w:t>
+        <w:t xml:space="preserve">, which is favored by wet conditions, high relative humidity, and high nitrogen fertilizer levels. To understand how different combinations of water and nitrogen management affect sheath blight epidemics, we conducted two separate split-plot experiments with two irrigation regimes and differing nitrogen treatments in the dry seasons of 2015 and 2016. Disease scoring was the same in both experiments using a sheath blight assessment scale for field evaluation developed at the International Rice Research Institute to assess the severity on infected sheaths and leaves while sheath blight incidence on tillers were counted per hill. While we were unable to detect any differences in disease in either experiment due to irrigation methods, N rates or the interaction of the two treatments in either season we suggest that further research on this subject is warranted.</w:t>
       </w:r>
     </w:p>
     <w:p>
@@ -426,52 +392,208 @@
     </w:p>
     <w:p>
       <w:pPr>
+        <w:pStyle w:val="Heading5"/>
+      </w:pPr>
+      <w:bookmarkStart w:id="23" w:name="section"/>
+      <w:bookmarkEnd w:id="23"/>
+    </w:p>
+    <w:p>
+      <w:pPr>
+        <w:pStyle w:val="Heading1"/>
+      </w:pPr>
+      <w:bookmarkStart w:id="24" w:name="materials-and-methods"/>
+      <w:bookmarkEnd w:id="24"/>
+      <w:r>
+        <w:t xml:space="preserve">Materials and Methods</w:t>
+      </w:r>
+    </w:p>
+    <w:p>
+      <w:pPr>
         <w:pStyle w:val="Heading2"/>
       </w:pPr>
-      <w:bookmarkStart w:id="23" w:name="materials-and-methods"/>
-      <w:bookmarkEnd w:id="23"/>
-      <w:r>
-        <w:t xml:space="preserve">Materials and Methods</w:t>
+      <w:bookmarkStart w:id="25" w:name="experimental-design"/>
+      <w:bookmarkEnd w:id="25"/>
+      <w:r>
+        <w:t xml:space="preserve">Experimental design</w:t>
+      </w:r>
+    </w:p>
+    <w:p>
+      <w:pPr>
+        <w:pStyle w:val="FirstParagraph"/>
+      </w:pPr>
+      <w:r>
+        <w:t xml:space="preserve">Two experiments were conducted at the International Rice Research Institute's (IRRI) Ziegler Experiment Station in Los Baños, Calabarzon, Philippines (latitude 14.14˚, longitude 121.27˚) in the 2015 and 2016 dry seasons. For the 2016 season changes were made to optimize the experiment based on findings from the 2015 season. The changes are detailed following.</w:t>
+      </w:r>
+    </w:p>
+    <w:p>
+      <w:pPr>
+        <w:pStyle w:val="Heading3"/>
+      </w:pPr>
+      <w:bookmarkStart w:id="26" w:name="dry-season"/>
+      <w:bookmarkEnd w:id="26"/>
+      <w:r>
+        <w:t xml:space="preserve">2015 Dry Season</w:t>
+      </w:r>
+    </w:p>
+    <w:p>
+      <w:pPr>
+        <w:pStyle w:val="FirstParagraph"/>
+      </w:pPr>
+      <w:r>
+        <w:t xml:space="preserve">Split plot design with irrigation as the main plot treatment and N rate as the split plot treatment. The main plot size was 12m x 12m (144 sq m), with a sub-plot size of 5m x 5m (25 sq m). Replication size was 12m x 24m (288 sq m) with a buffer of 1m per sub plot for a whole experiment size of 1,152 sq m.</w:t>
+      </w:r>
+    </w:p>
+    <w:p>
+      <w:pPr>
+        <w:pStyle w:val="Heading3"/>
+      </w:pPr>
+      <w:bookmarkStart w:id="27" w:name="dry-season-1"/>
+      <w:bookmarkEnd w:id="27"/>
+      <w:r>
+        <w:t xml:space="preserve">2016 Dry Season</w:t>
+      </w:r>
+    </w:p>
+    <w:p>
+      <w:pPr>
+        <w:pStyle w:val="FirstParagraph"/>
+      </w:pPr>
+      <w:r>
+        <w:t xml:space="preserve">The plot design again was a split plot design with irrigation as the main plot treatment and N rate as the split treatment. However, the plot size increased and due to these changes, the sizes of the replicates are not equal as necessitated by the use of a larger area for the experiment. The main plot sizes were: Block 1 (B1) 21m x 20.5m (412.5 sq m) and Block 2 (B2) 20.25m x 21.6m (437.4 sq m). The sub plot sizes were B1 21m x 10.25m (215.25 sq m), B2 20.25m x 10.8m (218.7 sq m). The replication sizes were B1 - 42m x 20.5m (861 sq m) and B2 - 40.5m x 21.6m (874.8 sq m). A buffer 0.5m per sub plot was used and the overall experiment size was 3471.6 sq m.</w:t>
       </w:r>
     </w:p>
     <w:p>
       <w:pPr>
         <w:pStyle w:val="Heading2"/>
       </w:pPr>
-      <w:bookmarkStart w:id="24" w:name="results"/>
-      <w:bookmarkEnd w:id="24"/>
+      <w:bookmarkStart w:id="28" w:name="data-collection-and-analysis"/>
+      <w:bookmarkEnd w:id="28"/>
+      <w:r>
+        <w:t xml:space="preserve">Data collection and analysis</w:t>
+      </w:r>
+    </w:p>
+    <w:p>
+      <w:pPr>
+        <w:pStyle w:val="FirstParagraph"/>
+      </w:pPr>
+      <w:r>
+        <w:t xml:space="preserve">Data were analysed using multivariate generalised linear mixed models implemented in the MCMCglmm package</w:t>
+      </w:r>
+      <w:r>
+        <w:t xml:space="preserve"> </w:t>
+      </w:r>
+      <w:r>
+        <w:t xml:space="preserve">(Hadfield 2010)</w:t>
+      </w:r>
+      <w:r>
+        <w:t xml:space="preserve"> </w:t>
+      </w:r>
+      <w:r>
+        <w:t xml:space="preserve">in R</w:t>
+      </w:r>
+      <w:r>
+        <w:t xml:space="preserve"> </w:t>
+      </w:r>
+      <w:r>
+        <w:t xml:space="preserve">(R Core Team 2017)</w:t>
+      </w:r>
+      <w:r>
+        <w:t xml:space="preserve">.</w:t>
+      </w:r>
+    </w:p>
+    <w:p>
+      <w:pPr>
+        <w:pStyle w:val="Heading1"/>
+      </w:pPr>
+      <w:bookmarkStart w:id="29" w:name="results"/>
+      <w:bookmarkEnd w:id="29"/>
       <w:r>
         <w:t xml:space="preserve">Results</w:t>
       </w:r>
     </w:p>
     <w:p>
       <w:pPr>
-        <w:pStyle w:val="Heading2"/>
-      </w:pPr>
-      <w:bookmarkStart w:id="25" w:name="discussion"/>
-      <w:bookmarkEnd w:id="25"/>
+        <w:pStyle w:val="Heading1"/>
+      </w:pPr>
+      <w:bookmarkStart w:id="30" w:name="discussion"/>
+      <w:bookmarkEnd w:id="30"/>
       <w:r>
         <w:t xml:space="preserve">Discussion</w:t>
       </w:r>
     </w:p>
     <w:p>
       <w:pPr>
-        <w:pStyle w:val="Heading2"/>
-      </w:pPr>
-      <w:bookmarkStart w:id="26" w:name="acknowledgments"/>
-      <w:bookmarkEnd w:id="26"/>
+        <w:pStyle w:val="Heading1"/>
+      </w:pPr>
+      <w:bookmarkStart w:id="31" w:name="acknowledgments"/>
+      <w:bookmarkEnd w:id="31"/>
       <w:r>
         <w:t xml:space="preserve">Acknowledgments</w:t>
       </w:r>
     </w:p>
     <w:p>
       <w:pPr>
-        <w:pStyle w:val="Heading2"/>
-      </w:pPr>
-      <w:bookmarkStart w:id="27" w:name="literature-cited"/>
-      <w:bookmarkEnd w:id="27"/>
+        <w:pStyle w:val="Heading1"/>
+      </w:pPr>
+      <w:bookmarkStart w:id="32" w:name="literature-cited"/>
+      <w:bookmarkEnd w:id="32"/>
       <w:r>
         <w:t xml:space="preserve">Literature Cited</w:t>
+      </w:r>
+    </w:p>
+    <w:p>
+      <w:pPr>
+        <w:pStyle w:val="Bibliography"/>
+      </w:pPr>
+      <w:r>
+        <w:t xml:space="preserve">Hadfield, J. D. 2010. MCMC methods for multi-response generalized linear mixed models: The MCMCglmm R package. Journal of Statistical Software. 33:1–22 Available at:</w:t>
+      </w:r>
+      <w:r>
+        <w:t xml:space="preserve"> </w:t>
+      </w:r>
+      <w:hyperlink r:id="rId33">
+        <w:r>
+          <w:rPr>
+            <w:rStyle w:val="Hyperlink"/>
+          </w:rPr>
+          <w:t xml:space="preserve">http://www.jstatsoft.org/v33/i02/</w:t>
+        </w:r>
+      </w:hyperlink>
+      <w:r>
+        <w:t xml:space="preserve">.</w:t>
+      </w:r>
+    </w:p>
+    <w:p>
+      <w:pPr>
+        <w:pStyle w:val="Bibliography"/>
+      </w:pPr>
+      <w:r>
+        <w:t xml:space="preserve">R Core Team. 2017.</w:t>
+      </w:r>
+      <w:r>
+        <w:t xml:space="preserve"> </w:t>
+      </w:r>
+      <w:r>
+        <w:rPr>
+          <w:i/>
+        </w:rPr>
+        <w:t xml:space="preserve">R: A language and environment for statistical computing</w:t>
+      </w:r>
+      <w:r>
+        <w:t xml:space="preserve">. Vienna, Austria: R Foundation for Statistical Computing. Available at:</w:t>
+      </w:r>
+      <w:r>
+        <w:t xml:space="preserve"> </w:t>
+      </w:r>
+      <w:hyperlink r:id="rId34">
+        <w:r>
+          <w:rPr>
+            <w:rStyle w:val="Hyperlink"/>
+          </w:rPr>
+          <w:t xml:space="preserve">https://www.R-project.org/</w:t>
+        </w:r>
+      </w:hyperlink>
+      <w:r>
+        <w:t xml:space="preserve">.</w:t>
       </w:r>
     </w:p>
     <w:sectPr>
@@ -505,7 +627,7 @@
 </file>
 
 <file path=word/numbering.xml><?xml version="1.0" encoding="utf-8"?>
-<w:numbering xmlns:wpc="http://schemas.microsoft.com/office/word/2010/wordprocessingCanvas" xmlns:mo="http://schemas.microsoft.com/office/mac/office/2008/main" xmlns:mc="http://schemas.openxmlformats.org/markup-compatibility/2006" xmlns:mv="urn:schemas-microsoft-com:mac:vml" xmlns:o="urn:schemas-microsoft-com:office:office" xmlns:r="http://schemas.openxmlformats.org/officeDocument/2006/relationships" xmlns:m="http://schemas.openxmlformats.org/officeDocument/2006/math" xmlns:v="urn:schemas-microsoft-com:vml" xmlns:wp14="http://schemas.microsoft.com/office/word/2010/wordprocessingDrawing" xmlns:wp="http://schemas.openxmlformats.org/drawingml/2006/wordprocessingDrawing" xmlns:w10="urn:schemas-microsoft-com:office:word" xmlns:w="http://schemas.openxmlformats.org/wordprocessingml/2006/main" xmlns:w14="http://schemas.microsoft.com/office/word/2010/wordml" xmlns:w15="http://schemas.microsoft.com/office/word/2012/wordml" xmlns:wpg="http://schemas.microsoft.com/office/word/2010/wordprocessingGroup" xmlns:wpi="http://schemas.microsoft.com/office/word/2010/wordprocessingInk" xmlns:wne="http://schemas.microsoft.com/office/word/2006/wordml" xmlns:wps="http://schemas.microsoft.com/office/word/2010/wordprocessingShape" mc:Ignorable="w14 w15 wp14">
+<w:numbering xmlns:wpc="http://schemas.microsoft.com/office/word/2010/wordprocessingCanvas" xmlns:mo="http://schemas.microsoft.com/office/mac/office/2008/main" xmlns:mc="http://schemas.openxmlformats.org/markup-compatibility/2006" xmlns:mv="urn:schemas-microsoft-com:mac:vml" xmlns:o="urn:schemas-microsoft-com:office:office" xmlns:r="http://schemas.openxmlformats.org/officeDocument/2006/relationships" xmlns:m="http://schemas.openxmlformats.org/officeDocument/2006/math" xmlns:v="urn:schemas-microsoft-com:vml" xmlns:wp14="http://schemas.microsoft.com/office/word/2010/wordprocessingDrawing" xmlns:wp="http://schemas.openxmlformats.org/drawingml/2006/wordprocessingDrawing" xmlns:w10="urn:schemas-microsoft-com:office:word" xmlns:w="http://schemas.openxmlformats.org/wordprocessingml/2006/main" xmlns:w14="http://schemas.microsoft.com/office/word/2010/wordml" xmlns:wpg="http://schemas.microsoft.com/office/word/2010/wordprocessingGroup" xmlns:wpi="http://schemas.microsoft.com/office/word/2010/wordprocessingInk" xmlns:wne="http://schemas.microsoft.com/office/word/2006/wordml" xmlns:wps="http://schemas.microsoft.com/office/word/2010/wordprocessingShape" mc:Ignorable="w14 wp14">
   <w:abstractNum w:abstractNumId="0">
     <w:nsid w:val="E17F69BA"/>
     <w:multiLevelType w:val="multilevel"/>
@@ -962,7 +1084,7 @@
     </w:lvl>
   </w:abstractNum>
   <w:abstractNum w:abstractNumId="990">
-    <w:nsid w:val="b7c1da7d"/>
+    <w:nsid w:val="39f222c8"/>
     <w:multiLevelType w:val="multilevel"/>
     <w:lvl w:ilvl="0">
       <w:numFmt w:val="bullet"/>
@@ -1079,7 +1201,7 @@
 </file>
 
 <file path=word/styles.xml><?xml version="1.0" encoding="utf-8"?>
-<w:styles xmlns:mc="http://schemas.openxmlformats.org/markup-compatibility/2006" xmlns:r="http://schemas.openxmlformats.org/officeDocument/2006/relationships" xmlns:w="http://schemas.openxmlformats.org/wordprocessingml/2006/main" xmlns:w14="http://schemas.microsoft.com/office/word/2010/wordml" xmlns:w15="http://schemas.microsoft.com/office/word/2012/wordml" mc:Ignorable="w14 w15">
+<w:styles xmlns:mc="http://schemas.openxmlformats.org/markup-compatibility/2006" xmlns:r="http://schemas.openxmlformats.org/officeDocument/2006/relationships" xmlns:w="http://schemas.openxmlformats.org/wordprocessingml/2006/main" xmlns:w14="http://schemas.microsoft.com/office/word/2010/wordml" mc:Ignorable="w14">
   <w:docDefaults>
     <w:rPrDefault>
       <w:rPr>
@@ -1095,7 +1217,7 @@
       </w:pPr>
     </w:pPrDefault>
   </w:docDefaults>
-  <w:latentStyles w:defLockedState="0" w:defUIPriority="0" w:defSemiHidden="0" w:defUnhideWhenUsed="0" w:defQFormat="0" w:count="382">
+  <w:latentStyles w:defLockedState="0" w:defUIPriority="0" w:defSemiHidden="0" w:defUnhideWhenUsed="0" w:defQFormat="0" w:count="276">
     <w:lsdException w:name="heading 5" w:semiHidden="1" w:unhideWhenUsed="1"/>
     <w:lsdException w:name="heading 6" w:semiHidden="1" w:unhideWhenUsed="1"/>
     <w:lsdException w:name="heading 7" w:semiHidden="1" w:unhideWhenUsed="1"/>
@@ -1233,219 +1355,14 @@
     <w:lsdException w:name="Note Level 5" w:semiHidden="1" w:unhideWhenUsed="1"/>
     <w:lsdException w:name="Note Level 6" w:semiHidden="1" w:unhideWhenUsed="1"/>
     <w:lsdException w:name="Note Level 7" w:semiHidden="1" w:unhideWhenUsed="1"/>
-    <w:lsdException w:name="Light Shading"/>
-    <w:lsdException w:name="Light List"/>
-    <w:lsdException w:name="Light Grid"/>
-    <w:lsdException w:name="Medium Shading 1"/>
-    <w:lsdException w:name="Medium Shading 2"/>
-    <w:lsdException w:name="Medium List 1"/>
-    <w:lsdException w:name="Medium List 2"/>
-    <w:lsdException w:name="Medium Grid 1"/>
-    <w:lsdException w:name="Medium Grid 2"/>
-    <w:lsdException w:name="Medium Grid 3"/>
-    <w:lsdException w:name="Dark List"/>
-    <w:lsdException w:name="Colorful Shading"/>
-    <w:lsdException w:name="Colorful List"/>
-    <w:lsdException w:name="Colorful Grid"/>
-    <w:lsdException w:name="Light Shading Accent 1"/>
-    <w:lsdException w:name="Light List Accent 1"/>
-    <w:lsdException w:name="Light Grid Accent 1"/>
-    <w:lsdException w:name="Medium Shading 1 Accent 1"/>
-    <w:lsdException w:name="Medium Shading 2 Accent 1"/>
-    <w:lsdException w:name="Medium List 1 Accent 1"/>
     <w:lsdException w:name="Revision" w:semiHidden="1"/>
-    <w:lsdException w:name="Medium List 2 Accent 1"/>
-    <w:lsdException w:name="Medium Grid 1 Accent 1"/>
-    <w:lsdException w:name="Medium Grid 2 Accent 1"/>
-    <w:lsdException w:name="Medium Grid 3 Accent 1"/>
-    <w:lsdException w:name="Dark List Accent 1"/>
-    <w:lsdException w:name="Colorful Shading Accent 1"/>
-    <w:lsdException w:name="Colorful List Accent 1"/>
-    <w:lsdException w:name="Colorful Grid Accent 1"/>
-    <w:lsdException w:name="Light Shading Accent 2"/>
-    <w:lsdException w:name="Light List Accent 2"/>
-    <w:lsdException w:name="Light Grid Accent 2"/>
-    <w:lsdException w:name="Medium Shading 1 Accent 2"/>
-    <w:lsdException w:name="Medium Shading 2 Accent 2"/>
-    <w:lsdException w:name="Medium List 1 Accent 2"/>
-    <w:lsdException w:name="Medium List 2 Accent 2"/>
-    <w:lsdException w:name="Medium Grid 1 Accent 2"/>
-    <w:lsdException w:name="Medium Grid 2 Accent 2"/>
-    <w:lsdException w:name="Medium Grid 3 Accent 2"/>
-    <w:lsdException w:name="Dark List Accent 2"/>
-    <w:lsdException w:name="Colorful Shading Accent 2"/>
-    <w:lsdException w:name="Colorful List Accent 2"/>
-    <w:lsdException w:name="Colorful Grid Accent 2"/>
-    <w:lsdException w:name="Light Shading Accent 3"/>
-    <w:lsdException w:name="Light List Accent 3"/>
-    <w:lsdException w:name="Light Grid Accent 3"/>
-    <w:lsdException w:name="Medium Shading 1 Accent 3"/>
-    <w:lsdException w:name="Medium Shading 2 Accent 3"/>
-    <w:lsdException w:name="Medium List 1 Accent 3"/>
-    <w:lsdException w:name="Medium List 2 Accent 3"/>
-    <w:lsdException w:name="Medium Grid 1 Accent 3"/>
-    <w:lsdException w:name="Medium Grid 2 Accent 3"/>
-    <w:lsdException w:name="Medium Grid 3 Accent 3"/>
-    <w:lsdException w:name="Dark List Accent 3"/>
-    <w:lsdException w:name="Colorful Shading Accent 3"/>
-    <w:lsdException w:name="Colorful List Accent 3"/>
-    <w:lsdException w:name="Colorful Grid Accent 3"/>
-    <w:lsdException w:name="Light Shading Accent 4"/>
-    <w:lsdException w:name="Light List Accent 4"/>
-    <w:lsdException w:name="Light Grid Accent 4"/>
-    <w:lsdException w:name="Medium Shading 1 Accent 4"/>
-    <w:lsdException w:name="Medium Shading 2 Accent 4"/>
-    <w:lsdException w:name="Medium List 1 Accent 4"/>
-    <w:lsdException w:name="Medium List 2 Accent 4"/>
-    <w:lsdException w:name="Medium Grid 1 Accent 4"/>
-    <w:lsdException w:name="Medium Grid 2 Accent 4"/>
-    <w:lsdException w:name="Medium Grid 3 Accent 4"/>
-    <w:lsdException w:name="Dark List Accent 4"/>
-    <w:lsdException w:name="Colorful Shading Accent 4"/>
-    <w:lsdException w:name="Colorful List Accent 4"/>
-    <w:lsdException w:name="Colorful Grid Accent 4"/>
-    <w:lsdException w:name="Light Shading Accent 5"/>
-    <w:lsdException w:name="Light List Accent 5"/>
-    <w:lsdException w:name="Light Grid Accent 5"/>
-    <w:lsdException w:name="Medium Shading 1 Accent 5"/>
-    <w:lsdException w:name="Medium Shading 2 Accent 5"/>
-    <w:lsdException w:name="Medium List 1 Accent 5"/>
-    <w:lsdException w:name="Medium List 2 Accent 5"/>
-    <w:lsdException w:name="Medium Grid 1 Accent 5"/>
-    <w:lsdException w:name="Medium Grid 2 Accent 5"/>
-    <w:lsdException w:name="Medium Grid 3 Accent 5"/>
-    <w:lsdException w:name="Dark List Accent 5"/>
-    <w:lsdException w:name="Colorful Shading Accent 5"/>
-    <w:lsdException w:name="Colorful List Accent 5"/>
-    <w:lsdException w:name="Colorful Grid Accent 5"/>
-    <w:lsdException w:name="Light Shading Accent 6"/>
-    <w:lsdException w:name="Light List Accent 6"/>
-    <w:lsdException w:name="Light Grid Accent 6"/>
-    <w:lsdException w:name="Medium Shading 1 Accent 6"/>
-    <w:lsdException w:name="Medium Shading 2 Accent 6"/>
-    <w:lsdException w:name="Medium List 1 Accent 6"/>
-    <w:lsdException w:name="Medium List 2 Accent 6"/>
-    <w:lsdException w:name="Medium Grid 1 Accent 6"/>
-    <w:lsdException w:name="Medium Grid 2 Accent 6"/>
-    <w:lsdException w:name="Medium Grid 3 Accent 6"/>
-    <w:lsdException w:name="Dark List Accent 6"/>
-    <w:lsdException w:name="Colorful Shading Accent 6"/>
-    <w:lsdException w:name="Colorful List Accent 6"/>
-    <w:lsdException w:name="Colorful Grid Accent 6"/>
-    <w:lsdException w:name="Plain Table 1" w:uiPriority="41"/>
-    <w:lsdException w:name="Plain Table 2" w:uiPriority="42"/>
-    <w:lsdException w:name="Plain Table 3" w:uiPriority="43"/>
-    <w:lsdException w:name="Plain Table 4" w:uiPriority="44"/>
-    <w:lsdException w:name="Plain Table 5" w:uiPriority="45"/>
-    <w:lsdException w:name="Grid Table Light" w:uiPriority="40"/>
-    <w:lsdException w:name="Grid Table 1 Light" w:uiPriority="46"/>
-    <w:lsdException w:name="Grid Table 2" w:uiPriority="47"/>
-    <w:lsdException w:name="Grid Table 3" w:uiPriority="48"/>
-    <w:lsdException w:name="Grid Table 4" w:uiPriority="49"/>
-    <w:lsdException w:name="Grid Table 5 Dark" w:uiPriority="50"/>
-    <w:lsdException w:name="Grid Table 6 Colorful" w:uiPriority="51"/>
-    <w:lsdException w:name="Grid Table 7 Colorful" w:uiPriority="52"/>
-    <w:lsdException w:name="Grid Table 1 Light Accent 1" w:uiPriority="46"/>
-    <w:lsdException w:name="Grid Table 2 Accent 1" w:uiPriority="47"/>
-    <w:lsdException w:name="Grid Table 3 Accent 1" w:uiPriority="48"/>
-    <w:lsdException w:name="Grid Table 4 Accent 1" w:uiPriority="49"/>
-    <w:lsdException w:name="Grid Table 5 Dark Accent 1" w:uiPriority="50"/>
-    <w:lsdException w:name="Grid Table 6 Colorful Accent 1" w:uiPriority="51"/>
-    <w:lsdException w:name="Grid Table 7 Colorful Accent 1" w:uiPriority="52"/>
-    <w:lsdException w:name="Grid Table 1 Light Accent 2" w:uiPriority="46"/>
-    <w:lsdException w:name="Grid Table 2 Accent 2" w:uiPriority="47"/>
-    <w:lsdException w:name="Grid Table 3 Accent 2" w:uiPriority="48"/>
-    <w:lsdException w:name="Grid Table 4 Accent 2" w:uiPriority="49"/>
-    <w:lsdException w:name="Grid Table 5 Dark Accent 2" w:uiPriority="50"/>
-    <w:lsdException w:name="Grid Table 6 Colorful Accent 2" w:uiPriority="51"/>
-    <w:lsdException w:name="Grid Table 7 Colorful Accent 2" w:uiPriority="52"/>
-    <w:lsdException w:name="Grid Table 1 Light Accent 3" w:uiPriority="46"/>
-    <w:lsdException w:name="Grid Table 2 Accent 3" w:uiPriority="47"/>
-    <w:lsdException w:name="Grid Table 3 Accent 3" w:uiPriority="48"/>
-    <w:lsdException w:name="Grid Table 4 Accent 3" w:uiPriority="49"/>
-    <w:lsdException w:name="Grid Table 5 Dark Accent 3" w:uiPriority="50"/>
-    <w:lsdException w:name="Grid Table 6 Colorful Accent 3" w:uiPriority="51"/>
-    <w:lsdException w:name="Grid Table 7 Colorful Accent 3" w:uiPriority="52"/>
-    <w:lsdException w:name="Grid Table 1 Light Accent 4" w:uiPriority="46"/>
-    <w:lsdException w:name="Grid Table 2 Accent 4" w:uiPriority="47"/>
-    <w:lsdException w:name="Grid Table 3 Accent 4" w:uiPriority="48"/>
-    <w:lsdException w:name="Grid Table 4 Accent 4" w:uiPriority="49"/>
-    <w:lsdException w:name="Grid Table 5 Dark Accent 4" w:uiPriority="50"/>
-    <w:lsdException w:name="Grid Table 6 Colorful Accent 4" w:uiPriority="51"/>
-    <w:lsdException w:name="Grid Table 7 Colorful Accent 4" w:uiPriority="52"/>
-    <w:lsdException w:name="Grid Table 1 Light Accent 5" w:uiPriority="46"/>
-    <w:lsdException w:name="Grid Table 2 Accent 5" w:uiPriority="47"/>
-    <w:lsdException w:name="Grid Table 3 Accent 5" w:uiPriority="48"/>
-    <w:lsdException w:name="Grid Table 4 Accent 5" w:uiPriority="49"/>
-    <w:lsdException w:name="Grid Table 5 Dark Accent 5" w:uiPriority="50"/>
-    <w:lsdException w:name="Grid Table 6 Colorful Accent 5" w:uiPriority="51"/>
-    <w:lsdException w:name="Grid Table 7 Colorful Accent 5" w:uiPriority="52"/>
-    <w:lsdException w:name="Grid Table 1 Light Accent 6" w:uiPriority="46"/>
-    <w:lsdException w:name="Grid Table 2 Accent 6" w:uiPriority="47"/>
-    <w:lsdException w:name="Grid Table 3 Accent 6" w:uiPriority="48"/>
-    <w:lsdException w:name="Grid Table 4 Accent 6" w:uiPriority="49"/>
-    <w:lsdException w:name="Grid Table 5 Dark Accent 6" w:uiPriority="50"/>
-    <w:lsdException w:name="Grid Table 6 Colorful Accent 6" w:uiPriority="51"/>
-    <w:lsdException w:name="Grid Table 7 Colorful Accent 6" w:uiPriority="52"/>
-    <w:lsdException w:name="List Table 1 Light" w:uiPriority="46"/>
-    <w:lsdException w:name="List Table 2" w:uiPriority="47"/>
-    <w:lsdException w:name="List Table 3" w:uiPriority="48"/>
-    <w:lsdException w:name="List Table 4" w:uiPriority="49"/>
-    <w:lsdException w:name="List Table 5 Dark" w:uiPriority="50"/>
-    <w:lsdException w:name="List Table 6 Colorful" w:uiPriority="51"/>
-    <w:lsdException w:name="List Table 7 Colorful" w:uiPriority="52"/>
-    <w:lsdException w:name="List Table 1 Light Accent 1" w:uiPriority="46"/>
-    <w:lsdException w:name="List Table 2 Accent 1" w:uiPriority="47"/>
-    <w:lsdException w:name="List Table 3 Accent 1" w:uiPriority="48"/>
-    <w:lsdException w:name="List Table 4 Accent 1" w:uiPriority="49"/>
-    <w:lsdException w:name="List Table 5 Dark Accent 1" w:uiPriority="50"/>
-    <w:lsdException w:name="List Table 6 Colorful Accent 1" w:uiPriority="51"/>
-    <w:lsdException w:name="List Table 7 Colorful Accent 1" w:uiPriority="52"/>
-    <w:lsdException w:name="List Table 1 Light Accent 2" w:uiPriority="46"/>
-    <w:lsdException w:name="List Table 2 Accent 2" w:uiPriority="47"/>
-    <w:lsdException w:name="List Table 3 Accent 2" w:uiPriority="48"/>
-    <w:lsdException w:name="List Table 4 Accent 2" w:uiPriority="49"/>
-    <w:lsdException w:name="List Table 5 Dark Accent 2" w:uiPriority="50"/>
-    <w:lsdException w:name="List Table 6 Colorful Accent 2" w:uiPriority="51"/>
-    <w:lsdException w:name="List Table 7 Colorful Accent 2" w:uiPriority="52"/>
-    <w:lsdException w:name="List Table 1 Light Accent 3" w:uiPriority="46"/>
-    <w:lsdException w:name="List Table 2 Accent 3" w:uiPriority="47"/>
-    <w:lsdException w:name="List Table 3 Accent 3" w:uiPriority="48"/>
-    <w:lsdException w:name="List Table 4 Accent 3" w:uiPriority="49"/>
-    <w:lsdException w:name="List Table 5 Dark Accent 3" w:uiPriority="50"/>
-    <w:lsdException w:name="List Table 6 Colorful Accent 3" w:uiPriority="51"/>
-    <w:lsdException w:name="List Table 7 Colorful Accent 3" w:uiPriority="52"/>
-    <w:lsdException w:name="List Table 1 Light Accent 4" w:uiPriority="46"/>
-    <w:lsdException w:name="List Table 2 Accent 4" w:uiPriority="47"/>
-    <w:lsdException w:name="List Table 3 Accent 4" w:uiPriority="48"/>
-    <w:lsdException w:name="List Table 4 Accent 4" w:uiPriority="49"/>
-    <w:lsdException w:name="List Table 5 Dark Accent 4" w:uiPriority="50"/>
-    <w:lsdException w:name="List Table 6 Colorful Accent 4" w:uiPriority="51"/>
-    <w:lsdException w:name="List Table 7 Colorful Accent 4" w:uiPriority="52"/>
-    <w:lsdException w:name="List Table 1 Light Accent 5" w:uiPriority="46"/>
-    <w:lsdException w:name="List Table 2 Accent 5" w:uiPriority="47"/>
-    <w:lsdException w:name="List Table 3 Accent 5" w:uiPriority="48"/>
-    <w:lsdException w:name="List Table 4 Accent 5" w:uiPriority="49"/>
-    <w:lsdException w:name="List Table 5 Dark Accent 5" w:uiPriority="50"/>
-    <w:lsdException w:name="List Table 6 Colorful Accent 5" w:uiPriority="51"/>
-    <w:lsdException w:name="List Table 7 Colorful Accent 5" w:uiPriority="52"/>
-    <w:lsdException w:name="List Table 1 Light Accent 6" w:uiPriority="46"/>
-    <w:lsdException w:name="List Table 2 Accent 6" w:uiPriority="47"/>
-    <w:lsdException w:name="List Table 3 Accent 6" w:uiPriority="48"/>
-    <w:lsdException w:name="List Table 4 Accent 6" w:uiPriority="49"/>
-    <w:lsdException w:name="List Table 5 Dark Accent 6" w:uiPriority="50"/>
-    <w:lsdException w:name="List Table 6 Colorful Accent 6" w:uiPriority="51"/>
-    <w:lsdException w:name="List Table 7 Colorful Accent 6" w:uiPriority="52"/>
-    <w:lsdException w:name="Mention" w:semiHidden="1" w:uiPriority="99" w:unhideWhenUsed="1"/>
-    <w:lsdException w:name="Smart Hyperlink" w:semiHidden="1" w:uiPriority="99" w:unhideWhenUsed="1"/>
   </w:latentStyles>
   <w:style w:type="paragraph" w:default="1" w:styleId="Normal">
     <w:name w:val="Normal"/>
     <w:qFormat/>
-    <w:rsid w:val="00C06136"/>
+    <w:rsid w:val="00CF5D7D"/>
     <w:pPr>
-      <w:spacing w:after="0" w:line="480" w:lineRule="auto"/>
-      <w:ind w:firstLine="720"/>
+      <w:spacing w:after="0"/>
       <w:contextualSpacing/>
     </w:pPr>
   </w:style>
@@ -1455,16 +1372,14 @@
     <w:next w:val="BodyText"/>
     <w:uiPriority w:val="9"/>
     <w:qFormat/>
-    <w:rsid w:val="00D119CC"/>
+    <w:rsid w:val="00EB4AC1"/>
     <w:pPr>
       <w:keepNext/>
       <w:keepLines/>
-      <w:spacing w:line="240" w:lineRule="auto"/>
-      <w:jc w:val="center"/>
       <w:outlineLvl w:val="0"/>
     </w:pPr>
     <w:rPr>
-      <w:rFonts w:asciiTheme="majorHAnsi" w:eastAsiaTheme="majorEastAsia" w:hAnsiTheme="majorHAnsi" w:cstheme="majorBidi"/>
+      <w:rFonts w:eastAsiaTheme="majorEastAsia" w:cstheme="majorBidi"/>
       <w:b/>
       <w:bCs/>
       <w:color w:val="000000" w:themeColor="text1"/>
@@ -1479,12 +1394,11 @@
     <w:uiPriority w:val="9"/>
     <w:unhideWhenUsed/>
     <w:qFormat/>
-    <w:rsid w:val="00C06136"/>
+    <w:rsid w:val="00A54E1A"/>
     <w:pPr>
       <w:keepNext/>
       <w:keepLines/>
       <w:spacing w:before="200"/>
-      <w:jc w:val="center"/>
       <w:outlineLvl w:val="1"/>
     </w:pPr>
     <w:rPr>
@@ -1492,7 +1406,6 @@
       <w:b/>
       <w:bCs/>
       <w:color w:val="000000" w:themeColor="text1"/>
-      <w:sz w:val="28"/>
       <w:szCs w:val="32"/>
     </w:rPr>
   </w:style>
@@ -1503,18 +1416,17 @@
     <w:uiPriority w:val="9"/>
     <w:unhideWhenUsed/>
     <w:qFormat/>
-    <w:rsid w:val="00C06136"/>
+    <w:rsid w:val="0072413B"/>
     <w:pPr>
       <w:keepNext/>
       <w:keepLines/>
       <w:spacing w:before="200"/>
-      <w:jc w:val="center"/>
       <w:outlineLvl w:val="2"/>
     </w:pPr>
     <w:rPr>
       <w:rFonts w:eastAsiaTheme="majorEastAsia" w:cstheme="majorBidi"/>
-      <w:b/>
       <w:bCs/>
+      <w:i/>
       <w:color w:val="000000" w:themeColor="text1"/>
       <w:szCs w:val="28"/>
     </w:rPr>
@@ -1546,17 +1458,20 @@
     <w:uiPriority w:val="9"/>
     <w:unhideWhenUsed/>
     <w:qFormat/>
+    <w:rsid w:val="008477A9"/>
     <w:pPr>
       <w:keepNext/>
       <w:keepLines/>
-      <w:spacing w:before="200"/>
+      <w:pageBreakBefore/>
+      <w:spacing w:before="160" w:after="160" w:line="20" w:lineRule="exact"/>
+      <w:jc w:val="right"/>
       <w:outlineLvl w:val="4"/>
     </w:pPr>
     <w:rPr>
       <w:rFonts w:asciiTheme="majorHAnsi" w:eastAsiaTheme="majorEastAsia" w:hAnsiTheme="majorHAnsi" w:cstheme="majorBidi"/>
-      <w:i/>
       <w:iCs/>
-      <w:color w:val="4F81BD" w:themeColor="accent1"/>
+      <w:color w:val="FFFFFF" w:themeColor="background1"/>
+      <w:sz w:val="16"/>
     </w:rPr>
   </w:style>
   <w:style w:type="paragraph" w:styleId="Heading6">
@@ -1609,7 +1524,7 @@
     <w:basedOn w:val="Normal"/>
     <w:link w:val="BodyTextChar"/>
     <w:qFormat/>
-    <w:rsid w:val="008B6B42"/>
+    <w:rsid w:val="001B0145"/>
     <w:pPr>
       <w:spacing w:before="180" w:after="180" w:line="360" w:lineRule="auto"/>
     </w:pPr>
@@ -1635,11 +1550,11 @@
     <w:basedOn w:val="Normal"/>
     <w:next w:val="BodyText"/>
     <w:qFormat/>
-    <w:rsid w:val="00906451"/>
+    <w:rsid w:val="001B0145"/>
     <w:pPr>
       <w:keepNext/>
       <w:keepLines/>
-      <w:spacing w:before="480" w:after="240"/>
+      <w:spacing w:before="100" w:after="100"/>
       <w:jc w:val="center"/>
     </w:pPr>
     <w:rPr>
@@ -1647,7 +1562,7 @@
       <w:b/>
       <w:bCs/>
       <w:color w:val="000000" w:themeColor="text1"/>
-      <w:sz w:val="36"/>
+      <w:sz w:val="32"/>
       <w:szCs w:val="36"/>
     </w:rPr>
   </w:style>
@@ -1691,7 +1606,6 @@
       <w:keepNext/>
       <w:keepLines/>
       <w:spacing w:before="300" w:after="300"/>
-      <w:ind w:firstLine="0"/>
     </w:pPr>
     <w:rPr>
       <w:sz w:val="20"/>
@@ -1704,7 +1618,6 @@
     <w:qFormat/>
     <w:rsid w:val="00AD28DF"/>
     <w:pPr>
-      <w:spacing w:line="240" w:lineRule="auto"/>
       <w:ind w:left="720" w:hanging="720"/>
     </w:pPr>
   </w:style>
@@ -2183,7 +2096,6 @@
     <w:basedOn w:val="Normal"/>
     <w:rsid w:val="001052A8"/>
     <w:pPr>
-      <w:spacing w:line="240" w:lineRule="auto"/>
       <w:ind w:left="284" w:hanging="284"/>
     </w:pPr>
   </w:style>
@@ -2191,7 +2103,7 @@
     <w:name w:val="Body Text Char"/>
     <w:basedOn w:val="DefaultParagraphFont"/>
     <w:link w:val="BodyText"/>
-    <w:rsid w:val="008B6B42"/>
+    <w:rsid w:val="001B0145"/>
   </w:style>
   <w:style w:type="paragraph" w:customStyle="1" w:styleId="Keywords">
     <w:name w:val="Keywords"/>

</xml_diff>

<commit_message>
Clarify wording in 2016 season methods
</commit_message>
<xml_diff>
--- a/reports/Effects_of_AWD_N_on_SB.docx
+++ b/reports/Effects_of_AWD_N_on_SB.docx
@@ -458,7 +458,7 @@
         <w:pStyle w:val="FirstParagraph"/>
       </w:pPr>
       <w:r>
-        <w:t xml:space="preserve">The plot design again was a split plot design with irrigation as the main plot treatment and N rate as the split treatment. However, the plot size increased and due to these changes, the sizes of the replicates are not equal as necessitated by the use of a larger area for the experiment. The main plot sizes were: Block 1 (B1) 21m x 20.5m (412.5 sq m) and Block 2 (B2) 20.25m x 21.6m (437.4 sq m). The sub plot sizes were B1 21m x 10.25m (215.25 sq m), B2 20.25m x 10.8m (218.7 sq m). The replication sizes were B1 - 42m x 20.5m (861 sq m) and B2 - 40.5m x 21.6m (874.8 sq m). A buffer 0.5m per sub plot was used and the overall experiment size was 3471.6 sq m.</w:t>
+        <w:t xml:space="preserve">A split plot design was used again with irrigation as the main plot treatment and N rate as the split treatment. However, the plot size increased and due to these changes, the sizes of the replicates are not equal as necessitated by the use of a larger area for the experiment. The main plot sizes were: Block 1 (B1) 21m x 20.5m (412.5 sq m) and Block 2 (B2) 20.25m x 21.6m (437.4 sq m). The sub plot sizes were B1 21m x 10.25m (215.25 sq m), B2 20.25m x 10.8m (218.7 sq m). The replication sizes were B1 - 42m x 20.5m (861 sq m) and B2 - 40.5m x 21.6m (874.8 sq m). A buffer 0.5m per sub plot was used and the overall experiment size was 3471.6 sq m.</w:t>
       </w:r>
     </w:p>
     <w:p>
@@ -1084,7 +1084,7 @@
     </w:lvl>
   </w:abstractNum>
   <w:abstractNum w:abstractNumId="990">
-    <w:nsid w:val="39f222c8"/>
+    <w:nsid w:val="11ecb435"/>
     <w:multiLevelType w:val="multilevel"/>
     <w:lvl w:ilvl="0">
       <w:numFmt w:val="bullet"/>

</xml_diff>

<commit_message>
More edits for clarity to M&M
</commit_message>
<xml_diff>
--- a/reports/Effects_of_AWD_N_on_SB.docx
+++ b/reports/Effects_of_AWD_N_on_SB.docx
@@ -422,7 +422,7 @@
         <w:pStyle w:val="FirstParagraph"/>
       </w:pPr>
       <w:r>
-        <w:t xml:space="preserve">Two experiments were conducted at the International Rice Research Institute's (IRRI) Ziegler Experiment Station in Los Baños, Calabarzon, Philippines (latitude 14.14˚, longitude 121.27˚) in the 2015 and 2016 dry seasons. For the 2016 season changes were made to optimize the experiment based on findings from the 2015 season. The changes are detailed following.</w:t>
+        <w:t xml:space="preserve">Two experiments were conducted at the International Rice Research Institute's (IRRI) Ziegler Experiment Station in Los Baños, Calabarzon, Philippines (latitude 14.14˚, longitude 121.27˚) in the 2015 and 2016 dry seasons. For the 2016 season changes were made to optimize the experiment based on findings from the 2015 season. Both seasons consisted of split plot design with four replicates where irrigation was the main plot and N rate was the split plot treatent. The changes are detailed following.</w:t>
       </w:r>
     </w:p>
     <w:p>
@@ -440,7 +440,7 @@
         <w:pStyle w:val="FirstParagraph"/>
       </w:pPr>
       <w:r>
-        <w:t xml:space="preserve">Split plot design with irrigation as the main plot treatment and N rate as the split plot treatment. The main plot size was 12m x 12m (144 sq m), with a sub-plot size of 5m x 5m (25 sq m). Replication size was 12m x 24m (288 sq m) with a buffer of 1m per sub plot for a whole experiment size of 1,152 sq m.</w:t>
+        <w:t xml:space="preserve">The main plot size was 12m x 12m (144 sq m), with a sub-plot size of 5m x 5m (25 sq m). Replication size was 12m x 24m (288 sq m) with a buffer of 1m per sub plot for a whole experiment size of 1,152 sq m. The main plot treatments were alternate wetting and drying (AWD) and flooded or farmers' practice.</w:t>
       </w:r>
     </w:p>
     <w:p>
@@ -458,7 +458,7 @@
         <w:pStyle w:val="FirstParagraph"/>
       </w:pPr>
       <w:r>
-        <w:t xml:space="preserve">A split plot design was used again with irrigation as the main plot treatment and N rate as the split treatment. However, the plot size increased and due to these changes, the sizes of the replicates are not equal as necessitated by the use of a larger area for the experiment. The main plot sizes were: Block 1 (B1) 21m x 20.5m (412.5 sq m) and Block 2 (B2) 20.25m x 21.6m (437.4 sq m). The sub plot sizes were B1 21m x 10.25m (215.25 sq m), B2 20.25m x 10.8m (218.7 sq m). The replication sizes were B1 - 42m x 20.5m (861 sq m) and B2 - 40.5m x 21.6m (874.8 sq m). A buffer 0.5m per sub plot was used and the overall experiment size was 3471.6 sq m.</w:t>
+        <w:t xml:space="preserve">In 2016 dry season the plot size was increased and due to these changes, the sizes of the replicates are not equal as necessitated by the use of a larger area for the experiment. The main plot sizes were: Block 1 (B1) 21m x 20.5m (412.5 sq m) and Block 2 (B2) 20.25m x 21.6m (437.4 sq m). The sub plot sizes were B1 21m x 10.25m (215.25 sq m), B2 20.25m x 10.8m (218.7 sq m). The replication sizes were B1 - 42m x 20.5m (861 sq m) and B2 - 40.5m x 21.6m (874.8 sq m). A buffer 0.5m per sub plot was used and the overall experiment size was 3471.6 sq m.</w:t>
       </w:r>
     </w:p>
     <w:p>
@@ -1084,7 +1084,7 @@
     </w:lvl>
   </w:abstractNum>
   <w:abstractNum w:abstractNumId="990">
-    <w:nsid w:val="11ecb435"/>
+    <w:nsid w:val="fe4c3585"/>
     <w:multiLevelType w:val="multilevel"/>
     <w:lvl w:ilvl="0">
       <w:numFmt w:val="bullet"/>

</xml_diff>

<commit_message>
Edit abstract for clarity; fix spelling in M&M
</commit_message>
<xml_diff>
--- a/reports/Effects_of_AWD_N_on_SB.docx
+++ b/reports/Effects_of_AWD_N_on_SB.docx
@@ -368,7 +368,7 @@
         <w:pStyle w:val="FirstParagraph"/>
       </w:pPr>
       <w:r>
-        <w:t xml:space="preserve">Water and nitrogen management play vital roles in rice production. However, the mismanagement of these two management practices may trigger plant disease epidemics such as sheath blight of rice, caused by</w:t>
+        <w:t xml:space="preserve">Water and nitrogen management play vital roles in rice production. However, the mismanagement of these two management practices may trigger sheath blight of rice, caused by</w:t>
       </w:r>
       <w:r>
         <w:t xml:space="preserve"> </w:t>
@@ -380,7 +380,7 @@
         <w:t xml:space="preserve">Rhizoctonia solani</w:t>
       </w:r>
       <w:r>
-        <w:t xml:space="preserve">, which is favored by wet conditions, high relative humidity, and high nitrogen fertilizer levels. To understand how different combinations of water and nitrogen management affect sheath blight epidemics, we conducted two separate split-plot experiments with two irrigation regimes and differing nitrogen treatments in the dry seasons of 2015 and 2016. Disease scoring was the same in both experiments using a sheath blight assessment scale for field evaluation developed at the International Rice Research Institute to assess the severity on infected sheaths and leaves while sheath blight incidence on tillers were counted per hill. While we were unable to detect any differences in disease in either experiment due to irrigation methods, N rates or the interaction of the two treatments in either season we suggest that further research on this subject is warranted.</w:t>
+        <w:t xml:space="preserve">, which is favored by wet conditions, high relative humidity, and high nitrogen fertilizer levels. To understand how different combinations of water and nitrogen management affect sheath blight epidemics, we conducted two separate split-plot experiments with a water saving (alternate wetting and drying) regime and traditional flood irrigation regime combined with differing nitrogen treatments in the dry seasons of 2015 and 2016. Disease was scored in the same way in both experiments using a sheath blight assessment scale for field evaluation developed at the International Rice Research Institute to assess the severity on infected sheaths and leaves while sheath blight incidence on tillers were counted per hill. We were unable to detect any differences in disease in either experiment due to irrigation regime, N rates or the interaction of the two treatments in either season. This suggests that farmers can adopt water saving technologies without risking increased sheath blight incidence. We suggest that further cross-cutting research in this area is warranted.</w:t>
       </w:r>
     </w:p>
     <w:p>
@@ -422,7 +422,7 @@
         <w:pStyle w:val="FirstParagraph"/>
       </w:pPr>
       <w:r>
-        <w:t xml:space="preserve">Two experiments were conducted at the International Rice Research Institute's (IRRI) Ziegler Experiment Station in Los Baños, Calabarzon, Philippines (latitude 14.14˚, longitude 121.27˚) in the 2015 and 2016 dry seasons. For the 2016 season changes were made to optimize the experiment based on findings from the 2015 season. Both seasons consisted of split plot design with four replicates where irrigation was the main plot and N rate was the split plot treatent. The changes are detailed following.</w:t>
+        <w:t xml:space="preserve">Two experiments were conducted at the International Rice Research Institute's (IRRI) Ziegler Experiment Station in Los Baños, Calabarzon, Philippines (latitude 14.14˚, longitude 121.27˚) in the 2015 and 2016 dry seasons. For the 2016 season changes were made to optimize the experiment based on findings from the 2015 season. Both seasons consisted of split plot design with four replicates where irrigation was the main plot and nitrogen (N) rate was the split plot treatment. The changes between seasons and experiments are detailed following.</w:t>
       </w:r>
     </w:p>
     <w:p>
@@ -1084,7 +1084,7 @@
     </w:lvl>
   </w:abstractNum>
   <w:abstractNum w:abstractNumId="990">
-    <w:nsid w:val="fe4c3585"/>
+    <w:nsid w:val="7fc35944"/>
     <w:multiLevelType w:val="multilevel"/>
     <w:lvl w:ilvl="0">
       <w:numFmt w:val="bullet"/>

</xml_diff>

<commit_message>
Add Ole to authors on paper
</commit_message>
<xml_diff>
--- a/reports/Effects_of_AWD_N_on_SB.docx
+++ b/reports/Effects_of_AWD_N_on_SB.docx
@@ -7,13 +7,7 @@
         <w:pStyle w:val="Title"/>
       </w:pPr>
       <w:r>
-        <w:t xml:space="preserve">Effects</w:t>
-      </w:r>
-      <w:r>
-        <w:t xml:space="preserve"> </w:t>
-      </w:r>
-      <w:r>
-        <w:t xml:space="preserve">of</w:t>
+        <w:t xml:space="preserve">Do</w:t>
       </w:r>
       <w:r>
         <w:t xml:space="preserve"> </w:t>
@@ -49,6 +43,12 @@
         <w:t xml:space="preserve"> </w:t>
       </w:r>
       <w:r>
+        <w:t xml:space="preserve">Technologies</w:t>
+      </w:r>
+      <w:r>
+        <w:t xml:space="preserve"> </w:t>
+      </w:r>
+      <w:r>
         <w:t xml:space="preserve">and</w:t>
       </w:r>
       <w:r>
@@ -61,13 +61,19 @@
         <w:t xml:space="preserve"> </w:t>
       </w:r>
       <w:r>
-        <w:t xml:space="preserve">Fertilization</w:t>
-      </w:r>
-      <w:r>
-        <w:t xml:space="preserve"> </w:t>
-      </w:r>
-      <w:r>
-        <w:t xml:space="preserve">on</w:t>
+        <w:t xml:space="preserve">Rates</w:t>
+      </w:r>
+      <w:r>
+        <w:t xml:space="preserve"> </w:t>
+      </w:r>
+      <w:r>
+        <w:t xml:space="preserve">Affect</w:t>
+      </w:r>
+      <w:r>
+        <w:t xml:space="preserve"> </w:t>
+      </w:r>
+      <w:r>
+        <w:t xml:space="preserve">Rice</w:t>
       </w:r>
       <w:r>
         <w:t xml:space="preserve"> </w:t>
@@ -79,19 +85,7 @@
         <w:t xml:space="preserve"> </w:t>
       </w:r>
       <w:r>
-        <w:t xml:space="preserve">Blight</w:t>
-      </w:r>
-      <w:r>
-        <w:t xml:space="preserve"> </w:t>
-      </w:r>
-      <w:r>
-        <w:t xml:space="preserve">of</w:t>
-      </w:r>
-      <w:r>
-        <w:t xml:space="preserve"> </w:t>
-      </w:r>
-      <w:r>
-        <w:t xml:space="preserve">Rice</w:t>
+        <w:t xml:space="preserve">Blight?</w:t>
       </w:r>
     </w:p>
     <w:p>
@@ -124,6 +118,24 @@
       </w:r>
       <w:r>
         <w:t xml:space="preserve">Castilla</w:t>
+      </w:r>
+      <w:r>
+        <w:t xml:space="preserve"> </w:t>
+      </w:r>
+      <w:r>
+        <w:t xml:space="preserve">and</w:t>
+      </w:r>
+      <w:r>
+        <w:t xml:space="preserve"> </w:t>
+      </w:r>
+      <w:r>
+        <w:t xml:space="preserve">B.O.</w:t>
+      </w:r>
+      <w:r>
+        <w:t xml:space="preserve"> </w:t>
+      </w:r>
+      <w:r>
+        <w:t xml:space="preserve">Sander</w:t>
       </w:r>
     </w:p>
     <w:p>
@@ -240,7 +252,19 @@
         <w:t xml:space="preserve"> </w:t>
       </w:r>
       <w:r>
-        <w:t xml:space="preserve">author:</w:t>
+        <w:t xml:space="preserve">and</w:t>
+      </w:r>
+      <w:r>
+        <w:t xml:space="preserve"> </w:t>
+      </w:r>
+      <w:r>
+        <w:t xml:space="preserve">third</w:t>
+      </w:r>
+      <w:r>
+        <w:t xml:space="preserve"> </w:t>
+      </w:r>
+      <w:r>
+        <w:t xml:space="preserve">authors:</w:t>
       </w:r>
       <w:r>
         <w:t xml:space="preserve"> </w:t>
@@ -1084,7 +1108,7 @@
     </w:lvl>
   </w:abstractNum>
   <w:abstractNum w:abstractNumId="990">
-    <w:nsid w:val="4d0b2acd"/>
+    <w:nsid w:val="9d24d0d5"/>
     <w:multiLevelType w:val="multilevel"/>
     <w:lvl w:ilvl="0">
       <w:numFmt w:val="bullet"/>

</xml_diff>

<commit_message>
Update title per Ole's change
</commit_message>
<xml_diff>
--- a/reports/Effects_of_AWD_N_on_SB.docx
+++ b/reports/Effects_of_AWD_N_on_SB.docx
@@ -43,7 +43,7 @@
         <w:t xml:space="preserve"> </w:t>
       </w:r>
       <w:r>
-        <w:t xml:space="preserve">Technologies</w:t>
+        <w:t xml:space="preserve">Technology</w:t>
       </w:r>
       <w:r>
         <w:t xml:space="preserve"> </w:t>
@@ -1108,7 +1108,7 @@
     </w:lvl>
   </w:abstractNum>
   <w:abstractNum w:abstractNumId="990">
-    <w:nsid w:val="de723e81"/>
+    <w:nsid w:val="bb1d732b"/>
     <w:multiLevelType w:val="multilevel"/>
     <w:lvl w:ilvl="0">
       <w:numFmt w:val="bullet"/>

</xml_diff>

<commit_message>
add Buyung to list of authors, can sort order later
</commit_message>
<xml_diff>
--- a/reports/Effects_of_AWD_N_on_SB.docx
+++ b/reports/Effects_of_AWD_N_on_SB.docx
@@ -136,6 +136,24 @@
       </w:r>
       <w:r>
         <w:t xml:space="preserve">Sander</w:t>
+      </w:r>
+      <w:r>
+        <w:t xml:space="preserve"> </w:t>
+      </w:r>
+      <w:r>
+        <w:t xml:space="preserve">and</w:t>
+      </w:r>
+      <w:r>
+        <w:t xml:space="preserve"> </w:t>
+      </w:r>
+      <w:r>
+        <w:t xml:space="preserve">B.</w:t>
+      </w:r>
+      <w:r>
+        <w:t xml:space="preserve"> </w:t>
+      </w:r>
+      <w:r>
+        <w:t xml:space="preserve">Hadi</w:t>
       </w:r>
     </w:p>
     <w:p>
@@ -1108,7 +1126,7 @@
     </w:lvl>
   </w:abstractNum>
   <w:abstractNum w:abstractNumId="990">
-    <w:nsid w:val="bb1d732b"/>
+    <w:nsid w:val="4127c0b8"/>
     <w:multiLevelType w:val="multilevel"/>
     <w:lvl w:ilvl="0">
       <w:numFmt w:val="bullet"/>

</xml_diff>

<commit_message>
Incorporate Ole's suggested changes, edits and references
</commit_message>
<xml_diff>
--- a/reports/Effects_of_AWD_N_on_SB.docx
+++ b/reports/Effects_of_AWD_N_on_SB.docx
@@ -443,9 +443,82 @@
       <w:pPr>
         <w:pStyle w:val="Heading1"/>
       </w:pPr>
-      <w:bookmarkStart w:id="24" w:name="materials-and-methods"/>
+      <w:bookmarkStart w:id="24" w:name="introduction"/>
       <w:bookmarkEnd w:id="24"/>
       <w:r>
+        <w:t xml:space="preserve">Introduction</w:t>
+      </w:r>
+    </w:p>
+    <w:p>
+      <w:pPr>
+        <w:pStyle w:val="FirstParagraph"/>
+      </w:pPr>
+      <w:r>
+        <w:t xml:space="preserve">Alternate wetting and drying (AWD) is an irrigation technique for irrigated rice developed by the International Rice Research Institute (IRRI) and its partners that saves about 15-40% of irrigation water</w:t>
+      </w:r>
+      <w:r>
+        <w:t xml:space="preserve"> </w:t>
+      </w:r>
+      <w:r>
+        <w:t xml:space="preserve">(2001; 2007)</w:t>
+      </w:r>
+      <w:r>
+        <w:t xml:space="preserve">. In AWD rice fields are exposed to several dry phases during the growth period without exposing the plants to water stress. In order to avoid yield decline under AWD “safe” thresholds have been developed. Under safe AWD irrigation water is applied when the field water level reaches 15cm below the soil surface</w:t>
+      </w:r>
+      <w:r>
+        <w:t xml:space="preserve"> </w:t>
+      </w:r>
+      <w:r>
+        <w:t xml:space="preserve">(2014)</w:t>
+      </w:r>
+      <w:r>
+        <w:t xml:space="preserve">. Fields are furthermore kept flooded during the flowering period. Besides saving water AWD also reduces greenhouse gas (GHG) emissions of rice fields, which is a substantial factor in the GHG budget of rice producing countries, by around 50%</w:t>
+      </w:r>
+      <w:r>
+        <w:t xml:space="preserve"> </w:t>
+      </w:r>
+      <w:r>
+        <w:t xml:space="preserve">(2005; 2016)</w:t>
+      </w:r>
+      <w:r>
+        <w:t xml:space="preserve">.</w:t>
+      </w:r>
+    </w:p>
+    <w:p>
+      <w:pPr>
+        <w:pStyle w:val="BodyText"/>
+      </w:pPr>
+      <w:r>
+        <w:t xml:space="preserve">The AWD technology has been identified as promising climate smart practice for different rice growing regions that can stabilize rice production in water scarce areas as well as help reduce the carbon footprint of rice production. Various countries, e.g., Bangladesh, Vietnam, Thailand and the Philippines, plan to widely apply AWD to local rice production</w:t>
+      </w:r>
+      <w:r>
+        <w:t xml:space="preserve"> </w:t>
+      </w:r>
+      <w:r>
+        <w:rPr>
+          <w:b/>
+        </w:rPr>
+        <w:t xml:space="preserve">???</w:t>
+      </w:r>
+      <w:r>
+        <w:t xml:space="preserve">. However, a change in water regime in rice fields on large scale might encompass different other effects, for example related to plant health.</w:t>
+      </w:r>
+    </w:p>
+    <w:p>
+      <w:pPr>
+        <w:pStyle w:val="BodyText"/>
+      </w:pPr>
+      <w:r>
+        <w:t xml:space="preserve">We therefore established field experiments in order to…</w:t>
+      </w:r>
+    </w:p>
+    <w:p>
+      <w:pPr>
+        <w:pStyle w:val="Heading1"/>
+      </w:pPr>
+      <w:bookmarkStart w:id="25" w:name="materials-and-methods"/>
+      <w:bookmarkEnd w:id="25"/>
+      <w:r>
         <w:t xml:space="preserve">Materials and Methods</w:t>
       </w:r>
     </w:p>
@@ -453,8 +526,8 @@
       <w:pPr>
         <w:pStyle w:val="Heading2"/>
       </w:pPr>
-      <w:bookmarkStart w:id="25" w:name="experimental-design"/>
-      <w:bookmarkEnd w:id="25"/>
+      <w:bookmarkStart w:id="26" w:name="experimental-design"/>
+      <w:bookmarkEnd w:id="26"/>
       <w:r>
         <w:t xml:space="preserve">Experimental design</w:t>
       </w:r>
@@ -471,8 +544,8 @@
       <w:pPr>
         <w:pStyle w:val="Heading3"/>
       </w:pPr>
-      <w:bookmarkStart w:id="26" w:name="dry-season"/>
-      <w:bookmarkEnd w:id="26"/>
+      <w:bookmarkStart w:id="27" w:name="dry-season"/>
+      <w:bookmarkEnd w:id="27"/>
       <w:r>
         <w:t xml:space="preserve">2015 Dry Season</w:t>
       </w:r>
@@ -482,15 +555,31 @@
         <w:pStyle w:val="FirstParagraph"/>
       </w:pPr>
       <w:r>
-        <w:t xml:space="preserve">The main plot size was 12m x 12m (144 sq m), with a sub-plot size of 5m x 5m (25 sq m). Replication size was 12m x 24m (288 sq m) with a buffer of 1m per sub plot for a whole experiment size of 1,152 sq m. The main plot treatments were alternate wetting and drying (AWD) and flooded or farmers' practice.</w:t>
+        <w:t xml:space="preserve">The main plot size was 12m x 12m (144 sq m), with a sub-plot size of 5m x 5m (25 sq m). Replication size was 12m x 24m (288 sq m) with a buffer of 1m per sub plot for a whole experiment size of 1,152 sq m. The main plot treatments were alternate wetting and drying (AWD) and ) and continuously flooded (CF) or farmers' practice.</w:t>
+      </w:r>
+    </w:p>
+    <w:p>
+      <w:pPr>
+        <w:pStyle w:val="BodyText"/>
+      </w:pPr>
+      <w:r>
+        <w:t xml:space="preserve">Irrigation in AWD plots was determined by the water level in plots, i.e., when the water level reached 15cm below the soil surface irrigation water was applied to a level of 5cm. In CF plots a standing water layer of 3-5cm was maintained throughout the growing season.</w:t>
+      </w:r>
+    </w:p>
+    <w:p>
+      <w:pPr>
+        <w:pStyle w:val="BodyText"/>
+      </w:pPr>
+      <w:r>
+        <w:t xml:space="preserve">The sub plot treatments were different rates of nitrogen…</w:t>
       </w:r>
     </w:p>
     <w:p>
       <w:pPr>
         <w:pStyle w:val="Heading3"/>
       </w:pPr>
-      <w:bookmarkStart w:id="27" w:name="dry-season-1"/>
-      <w:bookmarkEnd w:id="27"/>
+      <w:bookmarkStart w:id="28" w:name="dry-season-1"/>
+      <w:bookmarkEnd w:id="28"/>
       <w:r>
         <w:t xml:space="preserve">2016 Dry Season</w:t>
       </w:r>
@@ -507,8 +596,8 @@
       <w:pPr>
         <w:pStyle w:val="Heading2"/>
       </w:pPr>
-      <w:bookmarkStart w:id="28" w:name="data-collection-and-analysis"/>
-      <w:bookmarkEnd w:id="28"/>
+      <w:bookmarkStart w:id="29" w:name="data-collection-and-analysis"/>
+      <w:bookmarkEnd w:id="29"/>
       <w:r>
         <w:t xml:space="preserve">Data collection and analysis</w:t>
       </w:r>
@@ -546,8 +635,8 @@
       <w:pPr>
         <w:pStyle w:val="Heading1"/>
       </w:pPr>
-      <w:bookmarkStart w:id="29" w:name="results"/>
-      <w:bookmarkEnd w:id="29"/>
+      <w:bookmarkStart w:id="30" w:name="results"/>
+      <w:bookmarkEnd w:id="30"/>
       <w:r>
         <w:t xml:space="preserve">Results</w:t>
       </w:r>
@@ -556,8 +645,8 @@
       <w:pPr>
         <w:pStyle w:val="Heading1"/>
       </w:pPr>
-      <w:bookmarkStart w:id="30" w:name="discussion"/>
-      <w:bookmarkEnd w:id="30"/>
+      <w:bookmarkStart w:id="31" w:name="discussion"/>
+      <w:bookmarkEnd w:id="31"/>
       <w:r>
         <w:t xml:space="preserve">Discussion</w:t>
       </w:r>
@@ -566,8 +655,8 @@
       <w:pPr>
         <w:pStyle w:val="Heading1"/>
       </w:pPr>
-      <w:bookmarkStart w:id="31" w:name="acknowledgments"/>
-      <w:bookmarkEnd w:id="31"/>
+      <w:bookmarkStart w:id="32" w:name="acknowledgments"/>
+      <w:bookmarkEnd w:id="32"/>
       <w:r>
         <w:t xml:space="preserve">Acknowledgments</w:t>
       </w:r>
@@ -576,8 +665,8 @@
       <w:pPr>
         <w:pStyle w:val="Heading1"/>
       </w:pPr>
-      <w:bookmarkStart w:id="32" w:name="literature-cited"/>
-      <w:bookmarkEnd w:id="32"/>
+      <w:bookmarkStart w:id="33" w:name="literature-cited"/>
+      <w:bookmarkEnd w:id="33"/>
       <w:r>
         <w:t xml:space="preserve">Literature Cited</w:t>
       </w:r>
@@ -587,12 +676,64 @@
         <w:pStyle w:val="Bibliography"/>
       </w:pPr>
       <w:r>
+        <w:t xml:space="preserve">Bouman, B., and Tuong, T. 2001. Field water management to save water and increase its productivity in irrigated lowland rice. Agricultural Water Management. 49:11–30 Available at:</w:t>
+      </w:r>
+      <w:r>
+        <w:t xml:space="preserve"> </w:t>
+      </w:r>
+      <w:hyperlink r:id="rId34">
+        <w:r>
+          <w:rPr>
+            <w:rStyle w:val="Hyperlink"/>
+          </w:rPr>
+          <w:t xml:space="preserve">http://www.sciencedirect.com/science/article/pii/S0378377400001281</w:t>
+        </w:r>
+      </w:hyperlink>
+      <w:r>
+        <w:t xml:space="preserve">.</w:t>
+      </w:r>
+    </w:p>
+    <w:p>
+      <w:pPr>
+        <w:pStyle w:val="Bibliography"/>
+      </w:pPr>
+      <w:r>
+        <w:t xml:space="preserve">Environment, M. of, and Government of the People’s Republic of Bangladesh, F. (MOEF). Intended nationally determined contributions (indc).</w:t>
+      </w:r>
+    </w:p>
+    <w:p>
+      <w:pPr>
+        <w:pStyle w:val="Bibliography"/>
+      </w:pPr>
+      <w:r>
+        <w:t xml:space="preserve">Feng, L., Bouman, B., Tuong, T., Cabangon, R., Li, Y., Lu, G., et al. 2007. Exploring options to grow rice using less water in northern china using a modelling approach: I. field experiments and model evaluation. Agricultural Water Management. 88:1–13 Available at:</w:t>
+      </w:r>
+      <w:r>
+        <w:t xml:space="preserve"> </w:t>
+      </w:r>
+      <w:hyperlink r:id="rId35">
+        <w:r>
+          <w:rPr>
+            <w:rStyle w:val="Hyperlink"/>
+          </w:rPr>
+          <w:t xml:space="preserve">http://www.sciencedirect.com/science/article/pii/S0378377406002630</w:t>
+        </w:r>
+      </w:hyperlink>
+      <w:r>
+        <w:t xml:space="preserve">.</w:t>
+      </w:r>
+    </w:p>
+    <w:p>
+      <w:pPr>
+        <w:pStyle w:val="Bibliography"/>
+      </w:pPr>
+      <w:r>
         <w:t xml:space="preserve">Hadfield, J. D. 2010. MCMC methods for multi-response generalized linear mixed models: The MCMCglmm R package. Journal of Statistical Software. 33:1–22 Available at:</w:t>
       </w:r>
       <w:r>
         <w:t xml:space="preserve"> </w:t>
       </w:r>
-      <w:hyperlink r:id="rId33">
+      <w:hyperlink r:id="rId36">
         <w:r>
           <w:rPr>
             <w:rStyle w:val="Hyperlink"/>
@@ -626,12 +767,62 @@
       <w:r>
         <w:t xml:space="preserve"> </w:t>
       </w:r>
-      <w:hyperlink r:id="rId34">
+      <w:hyperlink r:id="rId37">
         <w:r>
           <w:rPr>
             <w:rStyle w:val="Hyperlink"/>
           </w:rPr>
           <w:t xml:space="preserve">https://www.R-project.org/</w:t>
+        </w:r>
+      </w:hyperlink>
+      <w:r>
+        <w:t xml:space="preserve">.</w:t>
+      </w:r>
+    </w:p>
+    <w:p>
+      <w:pPr>
+        <w:pStyle w:val="Bibliography"/>
+      </w:pPr>
+      <w:r>
+        <w:t xml:space="preserve">Richards, M., and Sander, B. O. 2014.</w:t>
+      </w:r>
+      <w:r>
+        <w:t xml:space="preserve"> </w:t>
+      </w:r>
+      <w:r>
+        <w:rPr>
+          <w:i/>
+        </w:rPr>
+        <w:t xml:space="preserve">Alternate wetting and drying in irrigated rice</w:t>
+      </w:r>
+      <w:r>
+        <w:t xml:space="preserve">. Copenhagen, Denmark: CGIAR Research Program on Climate Change, Agriculture; Food Security (CCAFS).</w:t>
+      </w:r>
+    </w:p>
+    <w:p>
+      <w:pPr>
+        <w:pStyle w:val="Bibliography"/>
+      </w:pPr>
+      <w:r>
+        <w:t xml:space="preserve">Sander, B. O., Wassmann, R., and Siopongco, J. D. L. C. 2016. Mitigating greenhouse gas emissions from rice production through water-saving techniques: Potential, adoption and empirical evidence. In eds. C. T. Hoanh, R. Johnston, and V. Smakhtin. Centre for Agriculture; Biosciences International, p. 193.</w:t>
+      </w:r>
+    </w:p>
+    <w:p>
+      <w:pPr>
+        <w:pStyle w:val="Bibliography"/>
+      </w:pPr>
+      <w:r>
+        <w:t xml:space="preserve">Yan, X., Yagi, K., Akiyama, H., and Akimoto, H. 2005. Statistical analysis of the major variables controlling methane emission from rice fields. Global Change Biology. 11:1131–1141 Available at:</w:t>
+      </w:r>
+      <w:r>
+        <w:t xml:space="preserve"> </w:t>
+      </w:r>
+      <w:hyperlink r:id="rId38">
+        <w:r>
+          <w:rPr>
+            <w:rStyle w:val="Hyperlink"/>
+          </w:rPr>
+          <w:t xml:space="preserve">http://dx.doi.org/10.1111/j.1365-2486.2005.00976.x</w:t>
         </w:r>
       </w:hyperlink>
       <w:r>
@@ -1126,7 +1317,7 @@
     </w:lvl>
   </w:abstractNum>
   <w:abstractNum w:abstractNumId="990">
-    <w:nsid w:val="4127c0b8"/>
+    <w:nsid w:val="1de22178"/>
     <w:multiLevelType w:val="multilevel"/>
     <w:lvl w:ilvl="0">
       <w:numFmt w:val="bullet"/>

</xml_diff>